<commit_message>
Commit 2 from master
</commit_message>
<xml_diff>
--- a/funcionalitas_doksi.docx
+++ b/funcionalitas_doksi.docx
@@ -59,41 +59,73 @@
           <w:sz w:val="28"/>
           <w:szCs w:val="28"/>
         </w:rPr>
-        <w:t>Programtervező informatikus BSc szakos hallgató részére</w:t>
-      </w:r>
-    </w:p>
-    <w:p>
-      <w:pPr>
-        <w:jc w:val="center"/>
-        <w:rPr>
-          <w:b/>
+        <w:t xml:space="preserve">Programtervező informatikus </w:t>
+      </w:r>
+      <w:proofErr w:type="spellStart"/>
+      <w:r>
+        <w:rPr>
           <w:sz w:val="28"/>
           <w:szCs w:val="28"/>
         </w:rPr>
-      </w:pPr>
-      <w:r>
-        <w:rPr>
-          <w:b/>
+        <w:t>BSc</w:t>
+      </w:r>
+      <w:proofErr w:type="spellEnd"/>
+      <w:r>
+        <w:rPr>
           <w:sz w:val="28"/>
           <w:szCs w:val="28"/>
         </w:rPr>
-        <w:t>Importáló tervezése és megvalósítása pénzügyi nyilvántartáshoz</w:t>
+        <w:t xml:space="preserve"> szakos hallgató részére</w:t>
       </w:r>
     </w:p>
     <w:p>
       <w:pPr>
         <w:jc w:val="center"/>
         <w:rPr>
+          <w:b/>
           <w:sz w:val="28"/>
           <w:szCs w:val="28"/>
         </w:rPr>
       </w:pPr>
       <w:r>
         <w:rPr>
+          <w:b/>
           <w:sz w:val="28"/>
           <w:szCs w:val="28"/>
         </w:rPr>
-        <w:t>Témavezető: Dr. Heckl István</w:t>
+        <w:t>Importáló tervezése és megvalósítása pénzügyi nyilvántartáshoz</w:t>
+      </w:r>
+    </w:p>
+    <w:p>
+      <w:pPr>
+        <w:jc w:val="center"/>
+        <w:rPr>
+          <w:sz w:val="28"/>
+          <w:szCs w:val="28"/>
+        </w:rPr>
+      </w:pPr>
+      <w:r>
+        <w:rPr>
+          <w:sz w:val="28"/>
+          <w:szCs w:val="28"/>
+        </w:rPr>
+        <w:t xml:space="preserve">Témavezető: Dr. </w:t>
+      </w:r>
+      <w:proofErr w:type="spellStart"/>
+      <w:r>
+        <w:rPr>
+          <w:sz w:val="28"/>
+          <w:szCs w:val="28"/>
+        </w:rPr>
+        <w:t>Heckl</w:t>
+      </w:r>
+      <w:proofErr w:type="spellEnd"/>
+      <w:r>
+        <w:rPr>
+          <w:sz w:val="28"/>
+          <w:szCs w:val="28"/>
+        </w:rPr>
+        <w:t xml:space="preserve"> István</w:t>
       </w:r>
     </w:p>
     <w:p/>
@@ -152,22 +184,118 @@
           <w:sz w:val="26"/>
           <w:szCs w:val="26"/>
         </w:rPr>
-        <w:t xml:space="preserve">nálónév vagy a jelszó nem egyezik az adatbázisban szereplő adatokkal a rendszer értesítést (Window alert) küld a bejelentkezni kívánó felhasználónak a hibáról (Nem megfelelő felhasználónév vagy jelszó). </w:t>
-      </w:r>
-    </w:p>
-    <w:p>
-      <w:pPr>
-        <w:rPr>
-          <w:sz w:val="26"/>
-          <w:szCs w:val="26"/>
-        </w:rPr>
-      </w:pPr>
-      <w:r>
-        <w:rPr>
-          <w:sz w:val="26"/>
-          <w:szCs w:val="26"/>
-        </w:rPr>
-        <w:t>Ha valaki úgy akar bejelentkezni, hogy a felhasználónév mezőt és/vagy a jelszó mezőt üresen hagyta akkor az oldal értesítést (Window alert) küld az érvénytelen próbálkozás után.</w:t>
+        <w:t xml:space="preserve">nálónév vagy a jelszó nem egyezik az adatbázisban szereplő adatokkal a </w:t>
+      </w:r>
+      <w:proofErr w:type="gramStart"/>
+      <w:r>
+        <w:rPr>
+          <w:sz w:val="26"/>
+          <w:szCs w:val="26"/>
+        </w:rPr>
+        <w:t>rendszer értesítést</w:t>
+      </w:r>
+      <w:proofErr w:type="gramEnd"/>
+      <w:r>
+        <w:rPr>
+          <w:sz w:val="26"/>
+          <w:szCs w:val="26"/>
+        </w:rPr>
+        <w:t xml:space="preserve"> (</w:t>
+      </w:r>
+      <w:proofErr w:type="spellStart"/>
+      <w:r>
+        <w:rPr>
+          <w:sz w:val="26"/>
+          <w:szCs w:val="26"/>
+        </w:rPr>
+        <w:t>Window</w:t>
+      </w:r>
+      <w:proofErr w:type="spellEnd"/>
+      <w:r>
+        <w:rPr>
+          <w:sz w:val="26"/>
+          <w:szCs w:val="26"/>
+        </w:rPr>
+        <w:t xml:space="preserve"> </w:t>
+      </w:r>
+      <w:proofErr w:type="spellStart"/>
+      <w:r>
+        <w:rPr>
+          <w:sz w:val="26"/>
+          <w:szCs w:val="26"/>
+        </w:rPr>
+        <w:t>alert</w:t>
+      </w:r>
+      <w:proofErr w:type="spellEnd"/>
+      <w:r>
+        <w:rPr>
+          <w:sz w:val="26"/>
+          <w:szCs w:val="26"/>
+        </w:rPr>
+        <w:t xml:space="preserve">) küld a bejelentkezni kívánó felhasználónak a hibáról (Nem megfelelő felhasználónév vagy jelszó). </w:t>
+      </w:r>
+    </w:p>
+    <w:p>
+      <w:pPr>
+        <w:rPr>
+          <w:sz w:val="26"/>
+          <w:szCs w:val="26"/>
+        </w:rPr>
+      </w:pPr>
+      <w:r>
+        <w:rPr>
+          <w:sz w:val="26"/>
+          <w:szCs w:val="26"/>
+        </w:rPr>
+        <w:t xml:space="preserve">Ha valaki úgy akar bejelentkezni, hogy a felhasználónév mezőt és/vagy a jelszó mezőt üresen hagyta akkor az </w:t>
+      </w:r>
+      <w:proofErr w:type="gramStart"/>
+      <w:r>
+        <w:rPr>
+          <w:sz w:val="26"/>
+          <w:szCs w:val="26"/>
+        </w:rPr>
+        <w:t>oldal értesítést</w:t>
+      </w:r>
+      <w:proofErr w:type="gramEnd"/>
+      <w:r>
+        <w:rPr>
+          <w:sz w:val="26"/>
+          <w:szCs w:val="26"/>
+        </w:rPr>
+        <w:t xml:space="preserve"> (</w:t>
+      </w:r>
+      <w:proofErr w:type="spellStart"/>
+      <w:r>
+        <w:rPr>
+          <w:sz w:val="26"/>
+          <w:szCs w:val="26"/>
+        </w:rPr>
+        <w:t>Window</w:t>
+      </w:r>
+      <w:proofErr w:type="spellEnd"/>
+      <w:r>
+        <w:rPr>
+          <w:sz w:val="26"/>
+          <w:szCs w:val="26"/>
+        </w:rPr>
+        <w:t xml:space="preserve"> </w:t>
+      </w:r>
+      <w:proofErr w:type="spellStart"/>
+      <w:r>
+        <w:rPr>
+          <w:sz w:val="26"/>
+          <w:szCs w:val="26"/>
+        </w:rPr>
+        <w:t>alert</w:t>
+      </w:r>
+      <w:proofErr w:type="spellEnd"/>
+      <w:r>
+        <w:rPr>
+          <w:sz w:val="26"/>
+          <w:szCs w:val="26"/>
+        </w:rPr>
+        <w:t>) küld az érvénytelen próbálkozás után.</w:t>
       </w:r>
     </w:p>
     <w:p>
@@ -212,7 +340,39 @@
           <w:sz w:val="26"/>
           <w:szCs w:val="26"/>
         </w:rPr>
-        <w:t>Ha a felhasználónak nincsen fiókra még az oldalra akkor a Register gombra kattintva csinálhat egy új fiókot.</w:t>
+        <w:t xml:space="preserve">Ha a felhasználónak nincsen fiókra még az </w:t>
+      </w:r>
+      <w:proofErr w:type="gramStart"/>
+      <w:r>
+        <w:rPr>
+          <w:sz w:val="26"/>
+          <w:szCs w:val="26"/>
+        </w:rPr>
+        <w:t>oldalra</w:t>
+      </w:r>
+      <w:proofErr w:type="gramEnd"/>
+      <w:r>
+        <w:rPr>
+          <w:sz w:val="26"/>
+          <w:szCs w:val="26"/>
+        </w:rPr>
+        <w:t xml:space="preserve"> akkor a </w:t>
+      </w:r>
+      <w:proofErr w:type="spellStart"/>
+      <w:r>
+        <w:rPr>
+          <w:sz w:val="26"/>
+          <w:szCs w:val="26"/>
+        </w:rPr>
+        <w:t>Register</w:t>
+      </w:r>
+      <w:proofErr w:type="spellEnd"/>
+      <w:r>
+        <w:rPr>
+          <w:sz w:val="26"/>
+          <w:szCs w:val="26"/>
+        </w:rPr>
+        <w:t xml:space="preserve"> gombra kattintva csinálhat egy új fiókot.</w:t>
       </w:r>
     </w:p>
     <w:p>
@@ -287,22 +447,70 @@
           <w:sz w:val="26"/>
           <w:szCs w:val="26"/>
         </w:rPr>
-        <w:t>, ha az adatbázisban már szerepel ilyen nevű felhasználó. Ilyen esetben az oldalértesítést (Window alert) küld a regisztrálni kívánó felhasználónak, hogy az a felhasználónév, amivel regisztrálni akar már foglalt és újat kell választania.</w:t>
-      </w:r>
-    </w:p>
-    <w:p>
-      <w:pPr>
-        <w:rPr>
-          <w:sz w:val="26"/>
-          <w:szCs w:val="26"/>
-        </w:rPr>
-      </w:pPr>
-      <w:r>
-        <w:rPr>
-          <w:sz w:val="26"/>
-          <w:szCs w:val="26"/>
-        </w:rPr>
-        <w:t>A felhasználónév és a jelszó formájára (bizonyos karakterek megkövetelt használata) nincsenek megkötések és az alkalmazás nem fogja érvénytelennek tekinteni a regisztrációt ha a felhasználó nem használt a regisztráció során ilyen karaktereket.</w:t>
+        <w:t>, ha az adatbázisban már szerepel ilyen nevű felhasználó. Ilyen esetben az oldalértesítést (</w:t>
+      </w:r>
+      <w:proofErr w:type="spellStart"/>
+      <w:r>
+        <w:rPr>
+          <w:sz w:val="26"/>
+          <w:szCs w:val="26"/>
+        </w:rPr>
+        <w:t>Window</w:t>
+      </w:r>
+      <w:proofErr w:type="spellEnd"/>
+      <w:r>
+        <w:rPr>
+          <w:sz w:val="26"/>
+          <w:szCs w:val="26"/>
+        </w:rPr>
+        <w:t xml:space="preserve"> </w:t>
+      </w:r>
+      <w:proofErr w:type="spellStart"/>
+      <w:r>
+        <w:rPr>
+          <w:sz w:val="26"/>
+          <w:szCs w:val="26"/>
+        </w:rPr>
+        <w:t>alert</w:t>
+      </w:r>
+      <w:proofErr w:type="spellEnd"/>
+      <w:r>
+        <w:rPr>
+          <w:sz w:val="26"/>
+          <w:szCs w:val="26"/>
+        </w:rPr>
+        <w:t>) küld a regisztrálni kívánó felhasználónak, hogy az a felhasználónév, amivel regisztrálni akar már foglalt és újat kell választania.</w:t>
+      </w:r>
+    </w:p>
+    <w:p>
+      <w:pPr>
+        <w:rPr>
+          <w:sz w:val="26"/>
+          <w:szCs w:val="26"/>
+        </w:rPr>
+      </w:pPr>
+      <w:r>
+        <w:rPr>
+          <w:sz w:val="26"/>
+          <w:szCs w:val="26"/>
+        </w:rPr>
+        <w:t xml:space="preserve">A felhasználónév és a jelszó formájára (bizonyos karakterek megkövetelt használata) nincsenek megkötések és az alkalmazás nem fogja érvénytelennek tekinteni a </w:t>
+      </w:r>
+      <w:proofErr w:type="gramStart"/>
+      <w:r>
+        <w:rPr>
+          <w:sz w:val="26"/>
+          <w:szCs w:val="26"/>
+        </w:rPr>
+        <w:t>regisztrációt</w:t>
+      </w:r>
+      <w:proofErr w:type="gramEnd"/>
+      <w:r>
+        <w:rPr>
+          <w:sz w:val="26"/>
+          <w:szCs w:val="26"/>
+        </w:rPr>
+        <w:t xml:space="preserve"> ha a felhasználó nem használt a regisztráció során ilyen karaktereket.</w:t>
       </w:r>
     </w:p>
     <w:p>
@@ -318,7 +526,23 @@
           <w:szCs w:val="26"/>
         </w:rPr>
         <w:lastRenderedPageBreak/>
-        <w:t>Ha a bejelentkezés sikeres volt akkor a felhasználó a főoldalt fogja látni.</w:t>
+        <w:t xml:space="preserve">Ha a bejelentkezés sikeres </w:t>
+      </w:r>
+      <w:proofErr w:type="gramStart"/>
+      <w:r>
+        <w:rPr>
+          <w:sz w:val="26"/>
+          <w:szCs w:val="26"/>
+        </w:rPr>
+        <w:t>volt</w:t>
+      </w:r>
+      <w:proofErr w:type="gramEnd"/>
+      <w:r>
+        <w:rPr>
+          <w:sz w:val="26"/>
+          <w:szCs w:val="26"/>
+        </w:rPr>
+        <w:t xml:space="preserve"> akkor a felhasználó a főoldalt fogja látni.</w:t>
       </w:r>
     </w:p>
     <w:p>
@@ -442,7 +666,21 @@
           <w:sz w:val="26"/>
           <w:szCs w:val="26"/>
         </w:rPr>
-        <w:t>Nyilván az értesítések száma (1,2,3…) a szerint növekszik, hogy a felhasználó hány „Pénztárca” keretét lépte, vagy nagyvalószínűséggel fogja átlépni.</w:t>
+        <w:t>Nyilván az értesítések száma (1,2,3…) a szerint növekszik, hogy a felhasználó hány „Pénztárca” keretét lépte</w:t>
+      </w:r>
+      <w:r>
+        <w:rPr>
+          <w:sz w:val="26"/>
+          <w:szCs w:val="26"/>
+        </w:rPr>
+        <w:t xml:space="preserve"> túl</w:t>
+      </w:r>
+      <w:r>
+        <w:rPr>
+          <w:sz w:val="26"/>
+          <w:szCs w:val="26"/>
+        </w:rPr>
+        <w:t>, vagy nagyvalószínűséggel fogja átlépni.</w:t>
       </w:r>
     </w:p>
     <w:p>
@@ -951,7 +1189,23 @@
           <w:sz w:val="26"/>
           <w:szCs w:val="26"/>
         </w:rPr>
-        <w:t xml:space="preserve"> A felhasználó nem tud ebbe az oszlopba negatív értéket beírni , ha megpróbálja az alkalmazás értesítést küld.</w:t>
+        <w:t xml:space="preserve"> A felhasználó nem tud ebbe az oszlopba negatív értéket beírni , ha megpróbálja az </w:t>
+      </w:r>
+      <w:proofErr w:type="gramStart"/>
+      <w:r>
+        <w:rPr>
+          <w:sz w:val="26"/>
+          <w:szCs w:val="26"/>
+        </w:rPr>
+        <w:t>alkalmazás értesítést</w:t>
+      </w:r>
+      <w:proofErr w:type="gramEnd"/>
+      <w:r>
+        <w:rPr>
+          <w:sz w:val="26"/>
+          <w:szCs w:val="26"/>
+        </w:rPr>
+        <w:t xml:space="preserve"> küld.</w:t>
       </w:r>
     </w:p>
     <w:p>
@@ -1172,22 +1426,54 @@
           <w:sz w:val="26"/>
           <w:szCs w:val="26"/>
         </w:rPr>
-        <w:t>Ha a felhasználó ráviszi az egerét az oszlopokra láthatja a pénzösszegeket.</w:t>
-      </w:r>
-    </w:p>
-    <w:p>
-      <w:pPr>
-        <w:rPr>
-          <w:sz w:val="26"/>
-          <w:szCs w:val="26"/>
-        </w:rPr>
-      </w:pPr>
-      <w:r>
-        <w:rPr>
-          <w:sz w:val="26"/>
-          <w:szCs w:val="26"/>
-        </w:rPr>
-        <w:t xml:space="preserve">Az oszlopok három színt vehetnek fel a pénztárca jelenlegi helyzete alapján. Ha az oszlop piros színű, akkor a felhasználó túlköltött az általa létrehozott korláton, ha a felhasználó az oszlopra húzza a kurzort láthatja mennyivel költött többet a kelleténél. Ha az oszlop sárga színű, akkor az azt jelenti, hogy a felhasználó pontosan annyit költött az adott hónapban, mint amennyit beállított magának az adott kategóriára. Ellenben ha az oszlop </w:t>
+        <w:t xml:space="preserve">Ha a felhasználó </w:t>
+      </w:r>
+      <w:proofErr w:type="gramStart"/>
+      <w:r>
+        <w:rPr>
+          <w:sz w:val="26"/>
+          <w:szCs w:val="26"/>
+        </w:rPr>
+        <w:t>ráviszi</w:t>
+      </w:r>
+      <w:proofErr w:type="gramEnd"/>
+      <w:r>
+        <w:rPr>
+          <w:sz w:val="26"/>
+          <w:szCs w:val="26"/>
+        </w:rPr>
+        <w:t xml:space="preserve"> az egerét az oszlopokra láthatja a pénzösszegeket.</w:t>
+      </w:r>
+    </w:p>
+    <w:p>
+      <w:pPr>
+        <w:rPr>
+          <w:sz w:val="26"/>
+          <w:szCs w:val="26"/>
+        </w:rPr>
+      </w:pPr>
+      <w:r>
+        <w:rPr>
+          <w:sz w:val="26"/>
+          <w:szCs w:val="26"/>
+        </w:rPr>
+        <w:t xml:space="preserve">Az oszlopok három színt vehetnek fel a pénztárca jelenlegi helyzete alapján. Ha az oszlop piros színű, akkor a felhasználó túlköltött az általa létrehozott korláton, ha a felhasználó az oszlopra </w:t>
+      </w:r>
+      <w:proofErr w:type="gramStart"/>
+      <w:r>
+        <w:rPr>
+          <w:sz w:val="26"/>
+          <w:szCs w:val="26"/>
+        </w:rPr>
+        <w:t>húzza</w:t>
+      </w:r>
+      <w:proofErr w:type="gramEnd"/>
+      <w:r>
+        <w:rPr>
+          <w:sz w:val="26"/>
+          <w:szCs w:val="26"/>
+        </w:rPr>
+        <w:t xml:space="preserve"> a kurzort láthatja mennyivel költött többet a kelleténél. Ha az oszlop sárga színű, akkor az azt jelenti, hogy a felhasználó pontosan annyit költött az adott hónapban, mint amennyit beállított magának az adott kategóriára. Ellenben ha az oszlop </w:t>
       </w:r>
       <w:r>
         <w:rPr>
@@ -1208,7 +1494,23 @@
           <w:sz w:val="26"/>
           <w:szCs w:val="26"/>
         </w:rPr>
-        <w:t>akkor a felhasználó az adott kategóriában még nem vásárolt az adott hónapban. Az oszlopra ráhúzva az egeret láthatja mennyit költhet ebből a kategóriából. Ha az oszlopban egyszerre szerepel a fehér és a zöld szín a fehér szín a felhasználható pénzösszeget jelenti, a zöld szín pedig a már felhasznált összeget.</w:t>
+        <w:t xml:space="preserve">akkor a felhasználó az adott kategóriában még nem vásárolt az adott hónapban. Az oszlopra ráhúzva az egeret </w:t>
+      </w:r>
+      <w:proofErr w:type="gramStart"/>
+      <w:r>
+        <w:rPr>
+          <w:sz w:val="26"/>
+          <w:szCs w:val="26"/>
+        </w:rPr>
+        <w:t>láthatja</w:t>
+      </w:r>
+      <w:proofErr w:type="gramEnd"/>
+      <w:r>
+        <w:rPr>
+          <w:sz w:val="26"/>
+          <w:szCs w:val="26"/>
+        </w:rPr>
+        <w:t xml:space="preserve"> mennyit költhet ebből a kategóriából. Ha az oszlopban egyszerre szerepel a fehér és a zöld szín a fehér szín a felhasználható pénzösszeget jelenti, a zöld szín pedig a már felhasznált összeget.</w:t>
       </w:r>
     </w:p>
     <w:p>
@@ -1423,7 +1725,23 @@
           <w:sz w:val="26"/>
           <w:szCs w:val="26"/>
         </w:rPr>
-        <w:t xml:space="preserve"> részvények gombra kattintva a felhasználónak két táblázat fog megjelenni. Az felső táblázat tartalmazni fogja a részvényeket amiket vásárolt. Méghozzá 5 oszlopban. </w:t>
+        <w:t xml:space="preserve"> részvények gombra kattintva a felhasználónak két táblázat fog megjelenni. Az felső táblázat tartalmazni fogja a </w:t>
+      </w:r>
+      <w:proofErr w:type="gramStart"/>
+      <w:r>
+        <w:rPr>
+          <w:sz w:val="26"/>
+          <w:szCs w:val="26"/>
+        </w:rPr>
+        <w:t>részvényeket</w:t>
+      </w:r>
+      <w:proofErr w:type="gramEnd"/>
+      <w:r>
+        <w:rPr>
+          <w:sz w:val="26"/>
+          <w:szCs w:val="26"/>
+        </w:rPr>
+        <w:t xml:space="preserve"> amiket vásárolt. Méghozzá 5 oszlopban. </w:t>
       </w:r>
     </w:p>
     <w:p>
@@ -1536,7 +1854,23 @@
           <w:sz w:val="26"/>
           <w:szCs w:val="26"/>
         </w:rPr>
-        <w:t>: A részvény akkori árfolyama amikor a felhasználó vásárolta őket ( dollárban ).</w:t>
+        <w:t xml:space="preserve">: A részvény akkori </w:t>
+      </w:r>
+      <w:proofErr w:type="gramStart"/>
+      <w:r>
+        <w:rPr>
+          <w:sz w:val="26"/>
+          <w:szCs w:val="26"/>
+        </w:rPr>
+        <w:t>árfolyama</w:t>
+      </w:r>
+      <w:proofErr w:type="gramEnd"/>
+      <w:r>
+        <w:rPr>
+          <w:sz w:val="26"/>
+          <w:szCs w:val="26"/>
+        </w:rPr>
+        <w:t xml:space="preserve"> amikor a felhasználó vásárolta őket ( dollárban ).</w:t>
       </w:r>
     </w:p>
     <w:p>
@@ -1681,7 +2015,23 @@
           <w:sz w:val="26"/>
           <w:szCs w:val="26"/>
         </w:rPr>
-        <w:t xml:space="preserve"> részvények gombra kattint egy hat oszlopú táblázat fog megjelenni: </w:t>
+        <w:t xml:space="preserve"> részvények gombra kattint egy </w:t>
+      </w:r>
+      <w:proofErr w:type="gramStart"/>
+      <w:r>
+        <w:rPr>
+          <w:sz w:val="26"/>
+          <w:szCs w:val="26"/>
+        </w:rPr>
+        <w:t>hat oszlopú</w:t>
+      </w:r>
+      <w:proofErr w:type="gramEnd"/>
+      <w:r>
+        <w:rPr>
+          <w:sz w:val="26"/>
+          <w:szCs w:val="26"/>
+        </w:rPr>
+        <w:t xml:space="preserve"> táblázat fog megjelenni: </w:t>
       </w:r>
     </w:p>
     <w:p>
@@ -1757,7 +2107,23 @@
           <w:sz w:val="26"/>
           <w:szCs w:val="26"/>
         </w:rPr>
-        <w:t>: A részvény akkori árfolyama amikor a felhasználó vásárolta őket ( dollárban ).</w:t>
+        <w:t xml:space="preserve">: A részvény akkori </w:t>
+      </w:r>
+      <w:proofErr w:type="gramStart"/>
+      <w:r>
+        <w:rPr>
+          <w:sz w:val="26"/>
+          <w:szCs w:val="26"/>
+        </w:rPr>
+        <w:t>árfolyama</w:t>
+      </w:r>
+      <w:proofErr w:type="gramEnd"/>
+      <w:r>
+        <w:rPr>
+          <w:sz w:val="26"/>
+          <w:szCs w:val="26"/>
+        </w:rPr>
+        <w:t xml:space="preserve"> amikor a felhasználó vásárolta őket ( dollárban ).</w:t>
       </w:r>
     </w:p>
     <w:p>
@@ -1780,7 +2146,23 @@
           <w:sz w:val="26"/>
           <w:szCs w:val="26"/>
         </w:rPr>
-        <w:t>: A részvény akkori árfolyama amikor a felhasználó eladta őket (dollárban).</w:t>
+        <w:t xml:space="preserve">: A részvény akkori </w:t>
+      </w:r>
+      <w:proofErr w:type="gramStart"/>
+      <w:r>
+        <w:rPr>
+          <w:sz w:val="26"/>
+          <w:szCs w:val="26"/>
+        </w:rPr>
+        <w:t>árfolyama</w:t>
+      </w:r>
+      <w:proofErr w:type="gramEnd"/>
+      <w:r>
+        <w:rPr>
+          <w:sz w:val="26"/>
+          <w:szCs w:val="26"/>
+        </w:rPr>
+        <w:t xml:space="preserve"> amikor a felhasználó eladta őket (dollárban).</w:t>
       </w:r>
     </w:p>
     <w:p>
@@ -1803,7 +2185,23 @@
           <w:sz w:val="26"/>
           <w:szCs w:val="26"/>
         </w:rPr>
-        <w:t xml:space="preserve">: Azon eladott részvények száma amelyek </w:t>
+        <w:t xml:space="preserve">: Azon eladott részvények </w:t>
+      </w:r>
+      <w:proofErr w:type="gramStart"/>
+      <w:r>
+        <w:rPr>
+          <w:sz w:val="26"/>
+          <w:szCs w:val="26"/>
+        </w:rPr>
+        <w:t>száma</w:t>
+      </w:r>
+      <w:proofErr w:type="gramEnd"/>
+      <w:r>
+        <w:rPr>
+          <w:sz w:val="26"/>
+          <w:szCs w:val="26"/>
+        </w:rPr>
+        <w:t xml:space="preserve"> amelyek </w:t>
       </w:r>
       <w:r>
         <w:rPr>

</xml_diff>